<commit_message>
feat: format changes, add filename
</commit_message>
<xml_diff>
--- a/public/label_template.docx
+++ b/public/label_template.docx
@@ -50,7 +50,7 @@
       </w:tblGrid>
       <w:tr>
         <w:trPr>
-          <w:trHeight w:hRule="exact" w:val="4800"/>
+          <w:trHeight w:hRule="exact" w:val="4770"/>
         </w:trPr>
         <w:tc>
           <w:tcPr>
@@ -82,7 +82,6 @@
               <w:ind w:left="144" w:right="144"/>
               <w:rPr>
                 <w:rFonts w:ascii="Calibri" w:eastAsia="Calibri" w:hAnsi="Calibri" w:cs="Calibri"/>
-                <w:b/>
                 <w:color w:val="000000"/>
                 <w:sz w:val="34"/>
                 <w:szCs w:val="34"/>
@@ -90,495 +89,10 @@
             </w:pPr>
             <w:r>
               <w:rPr>
-                <w:rFonts w:ascii="Calibri" w:eastAsia="Calibri" w:hAnsi="Calibri" w:cs="Calibri"/>
-                <w:b/>
-                <w:color w:val="000000"/>
-                <w:sz w:val="34"/>
-                <w:szCs w:val="34"/>
-              </w:rPr>
-              <w:t>{</w:t>
-            </w:r>
-            <w:proofErr w:type="spellStart"/>
-            <w:r>
-              <w:rPr>
-                <w:rFonts w:ascii="Calibri" w:eastAsia="Calibri" w:hAnsi="Calibri" w:cs="Calibri"/>
-                <w:b/>
-                <w:color w:val="000000"/>
-                <w:sz w:val="34"/>
-                <w:szCs w:val="34"/>
-              </w:rPr>
-              <w:t>Last</w:t>
-            </w:r>
-            <w:r>
-              <w:rPr>
-                <w:rFonts w:ascii="Calibri" w:eastAsia="Calibri" w:hAnsi="Calibri" w:cs="Calibri"/>
-                <w:b/>
-                <w:color w:val="000000"/>
-                <w:sz w:val="34"/>
-                <w:szCs w:val="34"/>
-              </w:rPr>
-              <w:t>_</w:t>
-            </w:r>
-            <w:r>
-              <w:rPr>
-                <w:rFonts w:ascii="Calibri" w:eastAsia="Calibri" w:hAnsi="Calibri" w:cs="Calibri"/>
-                <w:b/>
-                <w:color w:val="000000"/>
-                <w:sz w:val="34"/>
-                <w:szCs w:val="34"/>
-              </w:rPr>
-              <w:t>Name</w:t>
-            </w:r>
-            <w:proofErr w:type="spellEnd"/>
-            <w:r>
-              <w:rPr>
-                <w:rFonts w:ascii="Calibri" w:eastAsia="Calibri" w:hAnsi="Calibri" w:cs="Calibri"/>
-                <w:b/>
-                <w:color w:val="000000"/>
-                <w:sz w:val="34"/>
-                <w:szCs w:val="34"/>
-              </w:rPr>
-              <w:t>}, {</w:t>
-            </w:r>
-            <w:proofErr w:type="spellStart"/>
-            <w:r>
-              <w:rPr>
-                <w:rFonts w:ascii="Calibri" w:eastAsia="Calibri" w:hAnsi="Calibri" w:cs="Calibri"/>
-                <w:b/>
-                <w:color w:val="000000"/>
-                <w:sz w:val="34"/>
-                <w:szCs w:val="34"/>
-              </w:rPr>
-              <w:t>First</w:t>
-            </w:r>
-            <w:r>
-              <w:rPr>
-                <w:rFonts w:ascii="Calibri" w:eastAsia="Calibri" w:hAnsi="Calibri" w:cs="Calibri"/>
-                <w:b/>
-                <w:color w:val="000000"/>
-                <w:sz w:val="34"/>
-                <w:szCs w:val="34"/>
-              </w:rPr>
-              <w:t>_</w:t>
-            </w:r>
-            <w:r>
-              <w:rPr>
-                <w:rFonts w:ascii="Calibri" w:eastAsia="Calibri" w:hAnsi="Calibri" w:cs="Calibri"/>
-                <w:b/>
-                <w:color w:val="000000"/>
-                <w:sz w:val="34"/>
-                <w:szCs w:val="34"/>
-              </w:rPr>
-              <w:t>Name</w:t>
-            </w:r>
-            <w:proofErr w:type="spellEnd"/>
-            <w:r>
-              <w:rPr>
-                <w:rFonts w:ascii="Calibri" w:eastAsia="Calibri" w:hAnsi="Calibri" w:cs="Calibri"/>
-                <w:b/>
-                <w:color w:val="000000"/>
-                <w:sz w:val="34"/>
-                <w:szCs w:val="34"/>
-              </w:rPr>
-              <w:t xml:space="preserve">} </w:t>
-            </w:r>
-            <w:r>
-              <w:rPr>
-                <w:rFonts w:ascii="Calibri" w:eastAsia="Calibri" w:hAnsi="Calibri" w:cs="Calibri"/>
-                <w:b/>
-                <w:color w:val="000000"/>
-                <w:sz w:val="34"/>
-                <w:szCs w:val="34"/>
-              </w:rPr>
-              <w:t>(</w:t>
-            </w:r>
-            <w:r>
-              <w:rPr>
-                <w:rFonts w:ascii="Calibri" w:eastAsia="Calibri" w:hAnsi="Calibri" w:cs="Calibri"/>
-                <w:b/>
-                <w:color w:val="000000"/>
-                <w:sz w:val="34"/>
-                <w:szCs w:val="34"/>
-              </w:rPr>
-              <w:t>{</w:t>
-            </w:r>
-            <w:r>
-              <w:rPr>
-                <w:rFonts w:ascii="Calibri" w:eastAsia="Calibri" w:hAnsi="Calibri" w:cs="Calibri"/>
-                <w:b/>
-                <w:bCs/>
-                <w:color w:val="000000"/>
-                <w:sz w:val="34"/>
-                <w:szCs w:val="34"/>
-              </w:rPr>
-              <w:t>Grade</w:t>
-            </w:r>
-            <w:r>
-              <w:rPr>
-                <w:rFonts w:ascii="Calibri" w:eastAsia="Calibri" w:hAnsi="Calibri" w:cs="Calibri"/>
-                <w:b/>
-                <w:color w:val="000000"/>
-                <w:sz w:val="34"/>
-                <w:szCs w:val="34"/>
-              </w:rPr>
-              <w:t>}</w:t>
-            </w:r>
-            <w:r>
-              <w:rPr>
-                <w:rFonts w:ascii="Calibri" w:eastAsia="Calibri" w:hAnsi="Calibri" w:cs="Calibri"/>
-                <w:b/>
-                <w:color w:val="000000"/>
-                <w:sz w:val="34"/>
-                <w:szCs w:val="34"/>
-              </w:rPr>
-              <w:t>)</w:t>
-            </w:r>
-          </w:p>
-          <w:p>
-            <w:pPr>
-              <w:pBdr>
-                <w:top w:val="nil"/>
-                <w:left w:val="nil"/>
-                <w:bottom w:val="nil"/>
-                <w:right w:val="nil"/>
-                <w:between w:val="nil"/>
-              </w:pBdr>
-              <w:spacing w:before="111"/>
-              <w:ind w:left="144" w:right="144"/>
-              <w:rPr>
-                <w:rFonts w:ascii="Calibri" w:eastAsia="Calibri" w:hAnsi="Calibri" w:cs="Calibri"/>
-                <w:color w:val="000000"/>
-                <w:sz w:val="34"/>
-                <w:szCs w:val="34"/>
-              </w:rPr>
-            </w:pPr>
-            <w:r>
-              <w:rPr>
-                <w:rFonts w:ascii="Calibri" w:eastAsia="Calibri" w:hAnsi="Calibri" w:cs="Calibri"/>
-                <w:color w:val="000000"/>
-                <w:sz w:val="34"/>
-                <w:szCs w:val="34"/>
-              </w:rPr>
-              <w:t>{</w:t>
-            </w:r>
-            <w:r>
-              <w:rPr>
-                <w:rFonts w:ascii="Calibri" w:eastAsia="Calibri" w:hAnsi="Calibri" w:cs="Calibri"/>
-                <w:color w:val="000000"/>
-                <w:sz w:val="34"/>
-                <w:szCs w:val="34"/>
-              </w:rPr>
-              <w:t>B</w:t>
-            </w:r>
-            <w:r>
-              <w:rPr>
-                <w:rFonts w:ascii="Calibri" w:eastAsia="Calibri" w:hAnsi="Calibri" w:cs="Calibri"/>
-                <w:color w:val="000000"/>
-                <w:sz w:val="34"/>
-                <w:szCs w:val="34"/>
-              </w:rPr>
-              <w:t>read}</w:t>
-            </w:r>
-          </w:p>
-          <w:p>
-            <w:pPr>
-              <w:pBdr>
-                <w:top w:val="nil"/>
-                <w:left w:val="nil"/>
-                <w:bottom w:val="nil"/>
-                <w:right w:val="nil"/>
-                <w:between w:val="nil"/>
-              </w:pBdr>
-              <w:spacing w:before="111"/>
-              <w:ind w:left="144" w:right="144"/>
-              <w:rPr>
-                <w:rFonts w:ascii="Calibri" w:eastAsia="Calibri" w:hAnsi="Calibri" w:cs="Calibri"/>
-                <w:color w:val="000000"/>
-                <w:sz w:val="34"/>
-                <w:szCs w:val="34"/>
-              </w:rPr>
-            </w:pPr>
-            <w:r>
-              <w:rPr>
-                <w:rFonts w:ascii="Calibri" w:eastAsia="Calibri" w:hAnsi="Calibri" w:cs="Calibri"/>
-                <w:color w:val="000000"/>
-                <w:sz w:val="34"/>
-                <w:szCs w:val="34"/>
-              </w:rPr>
-              <w:t>{</w:t>
-            </w:r>
-            <w:r>
-              <w:rPr>
-                <w:rFonts w:ascii="Calibri" w:eastAsia="Calibri" w:hAnsi="Calibri" w:cs="Calibri"/>
-                <w:color w:val="000000"/>
-                <w:sz w:val="34"/>
-                <w:szCs w:val="34"/>
-              </w:rPr>
-              <w:t>M</w:t>
-            </w:r>
-            <w:r>
-              <w:rPr>
-                <w:rFonts w:ascii="Calibri" w:eastAsia="Calibri" w:hAnsi="Calibri" w:cs="Calibri"/>
-                <w:color w:val="000000"/>
-                <w:sz w:val="34"/>
-                <w:szCs w:val="34"/>
-              </w:rPr>
-              <w:t>eat}</w:t>
-            </w:r>
-          </w:p>
-          <w:p>
-            <w:pPr>
-              <w:pBdr>
-                <w:top w:val="nil"/>
-                <w:left w:val="nil"/>
-                <w:bottom w:val="nil"/>
-                <w:right w:val="nil"/>
-                <w:between w:val="nil"/>
-              </w:pBdr>
-              <w:spacing w:before="111"/>
-              <w:ind w:left="144" w:right="144"/>
-              <w:rPr>
-                <w:rFonts w:ascii="Calibri" w:eastAsia="Calibri" w:hAnsi="Calibri" w:cs="Calibri"/>
-                <w:color w:val="000000"/>
-                <w:sz w:val="34"/>
-                <w:szCs w:val="34"/>
-              </w:rPr>
-            </w:pPr>
-            <w:r>
-              <w:rPr>
-                <w:rFonts w:ascii="Calibri" w:eastAsia="Calibri" w:hAnsi="Calibri" w:cs="Calibri"/>
-                <w:color w:val="000000"/>
-                <w:sz w:val="34"/>
-                <w:szCs w:val="34"/>
-              </w:rPr>
-              <w:t>{</w:t>
-            </w:r>
-            <w:r>
-              <w:rPr>
-                <w:rFonts w:ascii="Calibri" w:eastAsia="Calibri" w:hAnsi="Calibri" w:cs="Calibri"/>
-                <w:color w:val="000000"/>
-                <w:sz w:val="34"/>
-                <w:szCs w:val="34"/>
-              </w:rPr>
-              <w:t>C</w:t>
-            </w:r>
-            <w:r>
-              <w:rPr>
-                <w:rFonts w:ascii="Calibri" w:eastAsia="Calibri" w:hAnsi="Calibri" w:cs="Calibri"/>
-                <w:color w:val="000000"/>
-                <w:sz w:val="34"/>
-                <w:szCs w:val="34"/>
-              </w:rPr>
-              <w:t>heese}</w:t>
-            </w:r>
-          </w:p>
-          <w:p>
-            <w:pPr>
-              <w:pBdr>
-                <w:top w:val="nil"/>
-                <w:left w:val="nil"/>
-                <w:bottom w:val="nil"/>
-                <w:right w:val="nil"/>
-                <w:between w:val="nil"/>
-              </w:pBdr>
-              <w:spacing w:before="111"/>
-              <w:ind w:left="144" w:right="144"/>
-              <w:rPr>
-                <w:rFonts w:ascii="Calibri" w:eastAsia="Calibri" w:hAnsi="Calibri" w:cs="Calibri"/>
-                <w:color w:val="000000"/>
-                <w:sz w:val="34"/>
-                <w:szCs w:val="34"/>
-              </w:rPr>
-            </w:pPr>
-            <w:r>
-              <w:rPr>
-                <w:rFonts w:ascii="Calibri" w:eastAsia="Calibri" w:hAnsi="Calibri" w:cs="Calibri"/>
-                <w:color w:val="000000"/>
-                <w:sz w:val="34"/>
-                <w:szCs w:val="34"/>
-              </w:rPr>
-              <w:t>{</w:t>
-            </w:r>
-            <w:r>
-              <w:rPr>
-                <w:rFonts w:ascii="Calibri" w:eastAsia="Calibri" w:hAnsi="Calibri" w:cs="Calibri"/>
-                <w:color w:val="000000"/>
-                <w:sz w:val="34"/>
-                <w:szCs w:val="34"/>
-              </w:rPr>
-              <w:t>C</w:t>
-            </w:r>
-            <w:r>
-              <w:rPr>
-                <w:rFonts w:ascii="Calibri" w:eastAsia="Calibri" w:hAnsi="Calibri" w:cs="Calibri"/>
-                <w:color w:val="000000"/>
-                <w:sz w:val="34"/>
-                <w:szCs w:val="34"/>
-              </w:rPr>
-              <w:t>ondiments</w:t>
-            </w:r>
-            <w:proofErr w:type="gramStart"/>
-            <w:r>
-              <w:rPr>
-                <w:rFonts w:ascii="Calibri" w:eastAsia="Calibri" w:hAnsi="Calibri" w:cs="Calibri"/>
-                <w:color w:val="000000"/>
-                <w:sz w:val="34"/>
-                <w:szCs w:val="34"/>
-              </w:rPr>
-              <w:t>}</w:t>
-            </w:r>
-            <w:r>
-              <w:rPr>
-                <w:rFonts w:ascii="Calibri" w:eastAsia="Calibri" w:hAnsi="Calibri" w:cs="Calibri"/>
-                <w:color w:val="000000"/>
-                <w:sz w:val="34"/>
-                <w:szCs w:val="34"/>
-              </w:rPr>
-              <w:t>{</w:t>
-            </w:r>
-            <w:proofErr w:type="gramEnd"/>
-            <w:r>
-              <w:rPr>
-                <w:rFonts w:ascii="Calibri" w:eastAsia="Calibri" w:hAnsi="Calibri" w:cs="Calibri"/>
-                <w:color w:val="000000"/>
-                <w:sz w:val="34"/>
-                <w:szCs w:val="34"/>
-              </w:rPr>
-              <w:t>#</w:t>
-            </w:r>
-            <w:r>
-              <w:rPr>
-                <w:rFonts w:ascii="Calibri" w:eastAsia="Calibri" w:hAnsi="Calibri" w:cs="Calibri"/>
-                <w:color w:val="000000"/>
-                <w:sz w:val="34"/>
-                <w:szCs w:val="34"/>
-              </w:rPr>
-              <w:t>E</w:t>
-            </w:r>
-            <w:r>
-              <w:rPr>
-                <w:rFonts w:ascii="Calibri" w:eastAsia="Calibri" w:hAnsi="Calibri" w:cs="Calibri"/>
-                <w:color w:val="000000"/>
-                <w:sz w:val="34"/>
-                <w:szCs w:val="34"/>
-              </w:rPr>
-              <w:t>xtras</w:t>
-            </w:r>
-            <w:r>
-              <w:rPr>
-                <w:rFonts w:ascii="Calibri" w:eastAsia="Calibri" w:hAnsi="Calibri" w:cs="Calibri"/>
-                <w:color w:val="000000"/>
-                <w:sz w:val="34"/>
-                <w:szCs w:val="34"/>
-              </w:rPr>
-              <w:t xml:space="preserve"> </w:t>
-            </w:r>
-            <w:r>
-              <w:rPr>
-                <w:rFonts w:ascii="Calibri" w:eastAsia="Calibri" w:hAnsi="Calibri" w:cs="Calibri"/>
-                <w:color w:val="000000"/>
-                <w:sz w:val="34"/>
-                <w:szCs w:val="34"/>
-              </w:rPr>
-              <w:t>!</w:t>
-            </w:r>
-            <w:r>
-              <w:rPr>
-                <w:rFonts w:ascii="Calibri" w:eastAsia="Calibri" w:hAnsi="Calibri" w:cs="Calibri"/>
-                <w:color w:val="000000"/>
-                <w:sz w:val="34"/>
-                <w:szCs w:val="34"/>
-              </w:rPr>
-              <w:t>= "</w:t>
-            </w:r>
-            <w:r>
-              <w:rPr>
-                <w:rFonts w:ascii="Calibri" w:eastAsia="Calibri" w:hAnsi="Calibri" w:cs="Calibri"/>
-                <w:color w:val="000000"/>
-                <w:sz w:val="34"/>
-                <w:szCs w:val="34"/>
-              </w:rPr>
-              <w:t>none</w:t>
-            </w:r>
-            <w:r>
-              <w:rPr>
-                <w:rFonts w:ascii="Calibri" w:eastAsia="Calibri" w:hAnsi="Calibri" w:cs="Calibri"/>
-                <w:color w:val="000000"/>
-                <w:sz w:val="34"/>
-                <w:szCs w:val="34"/>
-              </w:rPr>
-              <w:t>"}</w:t>
-            </w:r>
-            <w:r>
-              <w:rPr>
-                <w:rFonts w:ascii="Calibri" w:eastAsia="Calibri" w:hAnsi="Calibri" w:cs="Calibri"/>
-                <w:color w:val="000000"/>
-                <w:sz w:val="34"/>
-                <w:szCs w:val="34"/>
-              </w:rPr>
-              <w:t xml:space="preserve">, </w:t>
-            </w:r>
-            <w:r>
-              <w:rPr>
-                <w:rFonts w:ascii="Calibri" w:eastAsia="Calibri" w:hAnsi="Calibri" w:cs="Calibri"/>
-                <w:color w:val="000000"/>
-                <w:sz w:val="34"/>
-                <w:szCs w:val="34"/>
-              </w:rPr>
-              <w:t>{</w:t>
-            </w:r>
-            <w:r>
-              <w:rPr>
-                <w:rFonts w:ascii="Calibri" w:eastAsia="Calibri" w:hAnsi="Calibri" w:cs="Calibri"/>
-                <w:color w:val="000000"/>
-                <w:sz w:val="34"/>
-                <w:szCs w:val="34"/>
-              </w:rPr>
-              <w:t>E</w:t>
-            </w:r>
-            <w:r>
-              <w:rPr>
-                <w:rFonts w:ascii="Calibri" w:eastAsia="Calibri" w:hAnsi="Calibri" w:cs="Calibri"/>
-                <w:color w:val="000000"/>
-                <w:sz w:val="34"/>
-                <w:szCs w:val="34"/>
-              </w:rPr>
-              <w:t>xtras}</w:t>
-            </w:r>
-            <w:r>
-              <w:rPr>
-                <w:rFonts w:ascii="Calibri" w:eastAsia="Calibri" w:hAnsi="Calibri" w:cs="Calibri"/>
-                <w:color w:val="000000"/>
-                <w:sz w:val="34"/>
-                <w:szCs w:val="34"/>
-              </w:rPr>
-              <w:t>{/}</w:t>
-            </w:r>
-          </w:p>
-          <w:p>
-            <w:pPr>
-              <w:pBdr>
-                <w:top w:val="nil"/>
-                <w:left w:val="nil"/>
-                <w:bottom w:val="nil"/>
-                <w:right w:val="nil"/>
-                <w:between w:val="nil"/>
-              </w:pBdr>
-              <w:spacing w:before="111"/>
-              <w:ind w:left="144" w:right="144"/>
-              <w:rPr>
-                <w:rFonts w:ascii="Calibri" w:eastAsia="Calibri" w:hAnsi="Calibri" w:cs="Calibri"/>
-                <w:color w:val="000000"/>
-                <w:sz w:val="34"/>
-                <w:szCs w:val="34"/>
-              </w:rPr>
-            </w:pPr>
-            <w:r>
-              <w:rPr>
                 <w:noProof/>
               </w:rPr>
               <w:drawing>
-                <wp:anchor distT="114300" distB="114300" distL="114300" distR="114300" simplePos="0" relativeHeight="251658240" behindDoc="1" locked="0" layoutInCell="1" hidden="0" allowOverlap="1" wp14:anchorId="1C32BEC6" wp14:editId="40718923">
+                <wp:anchor distT="114300" distB="114300" distL="114300" distR="114300" simplePos="0" relativeHeight="251658240" behindDoc="1" locked="0" layoutInCell="1" hidden="0" allowOverlap="1" wp14:anchorId="1C32BEC6" wp14:editId="1F406D61">
                   <wp:simplePos x="0" y="0"/>
                   <wp:positionH relativeFrom="leftMargin">
                     <wp:posOffset>2882265</wp:posOffset>
@@ -630,38 +144,185 @@
             <w:r>
               <w:rPr>
                 <w:rFonts w:ascii="Calibri" w:eastAsia="Calibri" w:hAnsi="Calibri" w:cs="Calibri"/>
-                <w:color w:val="000000"/>
-                <w:sz w:val="34"/>
-                <w:szCs w:val="34"/>
-              </w:rPr>
-              <w:t xml:space="preserve">Chips: </w:t>
-            </w:r>
-            <w:r>
-              <w:rPr>
-                <w:rFonts w:ascii="Calibri" w:eastAsia="Calibri" w:hAnsi="Calibri" w:cs="Calibri"/>
+                <w:b/>
                 <w:color w:val="000000"/>
                 <w:sz w:val="34"/>
                 <w:szCs w:val="34"/>
               </w:rPr>
               <w:t>{</w:t>
             </w:r>
-            <w:r>
-              <w:rPr>
-                <w:rFonts w:ascii="Calibri" w:eastAsia="Calibri" w:hAnsi="Calibri" w:cs="Calibri"/>
-                <w:color w:val="000000"/>
-                <w:sz w:val="34"/>
-                <w:szCs w:val="34"/>
-              </w:rPr>
-              <w:t>C</w:t>
-            </w:r>
-            <w:r>
-              <w:rPr>
-                <w:rFonts w:ascii="Calibri" w:eastAsia="Calibri" w:hAnsi="Calibri" w:cs="Calibri"/>
-                <w:color w:val="000000"/>
-                <w:sz w:val="34"/>
-                <w:szCs w:val="34"/>
-              </w:rPr>
-              <w:t>hips}</w:t>
+            <w:proofErr w:type="spellStart"/>
+            <w:r>
+              <w:rPr>
+                <w:rFonts w:ascii="Calibri" w:eastAsia="Calibri" w:hAnsi="Calibri" w:cs="Calibri"/>
+                <w:b/>
+                <w:color w:val="000000"/>
+                <w:sz w:val="34"/>
+                <w:szCs w:val="34"/>
+              </w:rPr>
+              <w:t>Last</w:t>
+            </w:r>
+            <w:r>
+              <w:rPr>
+                <w:rFonts w:ascii="Calibri" w:eastAsia="Calibri" w:hAnsi="Calibri" w:cs="Calibri"/>
+                <w:b/>
+                <w:color w:val="000000"/>
+                <w:sz w:val="34"/>
+                <w:szCs w:val="34"/>
+              </w:rPr>
+              <w:t>_</w:t>
+            </w:r>
+            <w:r>
+              <w:rPr>
+                <w:rFonts w:ascii="Calibri" w:eastAsia="Calibri" w:hAnsi="Calibri" w:cs="Calibri"/>
+                <w:b/>
+                <w:color w:val="000000"/>
+                <w:sz w:val="34"/>
+                <w:szCs w:val="34"/>
+              </w:rPr>
+              <w:t>Name</w:t>
+            </w:r>
+            <w:proofErr w:type="spellEnd"/>
+            <w:r>
+              <w:rPr>
+                <w:rFonts w:ascii="Calibri" w:eastAsia="Calibri" w:hAnsi="Calibri" w:cs="Calibri"/>
+                <w:b/>
+                <w:color w:val="000000"/>
+                <w:sz w:val="34"/>
+                <w:szCs w:val="34"/>
+              </w:rPr>
+              <w:t>}, {</w:t>
+            </w:r>
+            <w:proofErr w:type="spellStart"/>
+            <w:r>
+              <w:rPr>
+                <w:rFonts w:ascii="Calibri" w:eastAsia="Calibri" w:hAnsi="Calibri" w:cs="Calibri"/>
+                <w:b/>
+                <w:color w:val="000000"/>
+                <w:sz w:val="34"/>
+                <w:szCs w:val="34"/>
+              </w:rPr>
+              <w:t>First</w:t>
+            </w:r>
+            <w:r>
+              <w:rPr>
+                <w:rFonts w:ascii="Calibri" w:eastAsia="Calibri" w:hAnsi="Calibri" w:cs="Calibri"/>
+                <w:b/>
+                <w:color w:val="000000"/>
+                <w:sz w:val="34"/>
+                <w:szCs w:val="34"/>
+              </w:rPr>
+              <w:t>_</w:t>
+            </w:r>
+            <w:r>
+              <w:rPr>
+                <w:rFonts w:ascii="Calibri" w:eastAsia="Calibri" w:hAnsi="Calibri" w:cs="Calibri"/>
+                <w:b/>
+                <w:color w:val="000000"/>
+                <w:sz w:val="34"/>
+                <w:szCs w:val="34"/>
+              </w:rPr>
+              <w:t>Name</w:t>
+            </w:r>
+            <w:proofErr w:type="spellEnd"/>
+            <w:r>
+              <w:rPr>
+                <w:rFonts w:ascii="Calibri" w:eastAsia="Calibri" w:hAnsi="Calibri" w:cs="Calibri"/>
+                <w:b/>
+                <w:color w:val="000000"/>
+                <w:sz w:val="34"/>
+                <w:szCs w:val="34"/>
+              </w:rPr>
+              <w:t xml:space="preserve">} </w:t>
+            </w:r>
+            <w:r>
+              <w:rPr>
+                <w:rFonts w:ascii="Calibri" w:eastAsia="Calibri" w:hAnsi="Calibri" w:cs="Calibri"/>
+                <w:b/>
+                <w:color w:val="000000"/>
+                <w:sz w:val="34"/>
+                <w:szCs w:val="34"/>
+              </w:rPr>
+              <w:t>(</w:t>
+            </w:r>
+            <w:r>
+              <w:rPr>
+                <w:rFonts w:ascii="Calibri" w:eastAsia="Calibri" w:hAnsi="Calibri" w:cs="Calibri"/>
+                <w:b/>
+                <w:color w:val="000000"/>
+                <w:sz w:val="34"/>
+                <w:szCs w:val="34"/>
+              </w:rPr>
+              <w:t>{</w:t>
+            </w:r>
+            <w:r>
+              <w:rPr>
+                <w:rFonts w:ascii="Calibri" w:eastAsia="Calibri" w:hAnsi="Calibri" w:cs="Calibri"/>
+                <w:b/>
+                <w:bCs/>
+                <w:color w:val="000000"/>
+                <w:sz w:val="34"/>
+                <w:szCs w:val="34"/>
+              </w:rPr>
+              <w:t>Grade</w:t>
+            </w:r>
+            <w:proofErr w:type="gramStart"/>
+            <w:r>
+              <w:rPr>
+                <w:rFonts w:ascii="Calibri" w:eastAsia="Calibri" w:hAnsi="Calibri" w:cs="Calibri"/>
+                <w:b/>
+                <w:color w:val="000000"/>
+                <w:sz w:val="34"/>
+                <w:szCs w:val="34"/>
+              </w:rPr>
+              <w:t>}</w:t>
+            </w:r>
+            <w:r>
+              <w:rPr>
+                <w:rFonts w:ascii="Calibri" w:eastAsia="Calibri" w:hAnsi="Calibri" w:cs="Calibri"/>
+                <w:b/>
+                <w:color w:val="000000"/>
+                <w:sz w:val="34"/>
+                <w:szCs w:val="34"/>
+              </w:rPr>
+              <w:t>)</w:t>
+            </w:r>
+            <w:r>
+              <w:rPr>
+                <w:rFonts w:ascii="Calibri" w:eastAsia="Calibri" w:hAnsi="Calibri" w:cs="Calibri"/>
+                <w:color w:val="000000"/>
+                <w:sz w:val="34"/>
+                <w:szCs w:val="34"/>
+              </w:rPr>
+              <w:t>{</w:t>
+            </w:r>
+            <w:proofErr w:type="gramEnd"/>
+            <w:r>
+              <w:rPr>
+                <w:rFonts w:ascii="Calibri" w:eastAsia="Calibri" w:hAnsi="Calibri" w:cs="Calibri"/>
+                <w:color w:val="000000"/>
+                <w:sz w:val="34"/>
+                <w:szCs w:val="34"/>
+              </w:rPr>
+              <w:t xml:space="preserve">#Bread != </w:t>
+            </w:r>
+            <w:r>
+              <w:rPr>
+                <w:rFonts w:ascii="Calibri" w:eastAsia="Calibri" w:hAnsi="Calibri" w:cs="Calibri"/>
+                <w:color w:val="000000"/>
+                <w:sz w:val="34"/>
+                <w:szCs w:val="34"/>
+              </w:rPr>
+              <w:t>""</w:t>
+            </w:r>
+            <w:r>
+              <w:rPr>
+                <w:rFonts w:ascii="Calibri" w:eastAsia="Calibri" w:hAnsi="Calibri" w:cs="Calibri"/>
+                <w:color w:val="000000"/>
+                <w:sz w:val="34"/>
+                <w:szCs w:val="34"/>
+              </w:rPr>
+              <w:t>}</w:t>
             </w:r>
           </w:p>
           <w:p>
@@ -676,7 +337,577 @@
               <w:spacing w:before="111"/>
               <w:ind w:left="144" w:right="144"/>
               <w:rPr>
+                <w:rFonts w:ascii="Calibri" w:eastAsia="Calibri" w:hAnsi="Calibri" w:cs="Calibri"/>
+                <w:b/>
+                <w:color w:val="000000"/>
+                <w:sz w:val="34"/>
+                <w:szCs w:val="34"/>
+              </w:rPr>
+            </w:pPr>
+            <w:r>
+              <w:rPr>
+                <w:rFonts w:ascii="Calibri" w:eastAsia="Calibri" w:hAnsi="Calibri" w:cs="Calibri"/>
+                <w:color w:val="000000"/>
+                <w:sz w:val="34"/>
+                <w:szCs w:val="34"/>
+              </w:rPr>
+              <w:t>{</w:t>
+            </w:r>
+            <w:r>
+              <w:rPr>
+                <w:rFonts w:ascii="Calibri" w:eastAsia="Calibri" w:hAnsi="Calibri" w:cs="Calibri"/>
+                <w:color w:val="000000"/>
+                <w:sz w:val="34"/>
+                <w:szCs w:val="34"/>
+              </w:rPr>
+              <w:t>B</w:t>
+            </w:r>
+            <w:r>
+              <w:rPr>
+                <w:rFonts w:ascii="Calibri" w:eastAsia="Calibri" w:hAnsi="Calibri" w:cs="Calibri"/>
+                <w:color w:val="000000"/>
+                <w:sz w:val="34"/>
+                <w:szCs w:val="34"/>
+              </w:rPr>
+              <w:t>read</w:t>
+            </w:r>
+            <w:proofErr w:type="gramStart"/>
+            <w:r>
+              <w:rPr>
+                <w:rFonts w:ascii="Calibri" w:eastAsia="Calibri" w:hAnsi="Calibri" w:cs="Calibri"/>
+                <w:color w:val="000000"/>
+                <w:sz w:val="34"/>
+                <w:szCs w:val="34"/>
+              </w:rPr>
+              <w:t>}</w:t>
+            </w:r>
+            <w:r>
+              <w:rPr>
+                <w:rFonts w:ascii="Calibri" w:eastAsia="Calibri" w:hAnsi="Calibri" w:cs="Calibri"/>
+                <w:color w:val="000000"/>
+                <w:sz w:val="34"/>
+                <w:szCs w:val="34"/>
+              </w:rPr>
+              <w:t>{</w:t>
+            </w:r>
+            <w:proofErr w:type="gramEnd"/>
+            <w:r>
+              <w:rPr>
+                <w:rFonts w:ascii="Calibri" w:eastAsia="Calibri" w:hAnsi="Calibri" w:cs="Calibri"/>
+                <w:color w:val="000000"/>
+                <w:sz w:val="34"/>
+                <w:szCs w:val="34"/>
+              </w:rPr>
+              <w:t xml:space="preserve">/}{#Meat != </w:t>
+            </w:r>
+            <w:r>
+              <w:rPr>
+                <w:rFonts w:ascii="Calibri" w:eastAsia="Calibri" w:hAnsi="Calibri" w:cs="Calibri"/>
+                <w:color w:val="000000"/>
+                <w:sz w:val="34"/>
+                <w:szCs w:val="34"/>
+              </w:rPr>
+              <w:t>""</w:t>
+            </w:r>
+            <w:r>
+              <w:rPr>
+                <w:rFonts w:ascii="Calibri" w:eastAsia="Calibri" w:hAnsi="Calibri" w:cs="Calibri"/>
+                <w:color w:val="000000"/>
+                <w:sz w:val="34"/>
+                <w:szCs w:val="34"/>
+              </w:rPr>
+              <w:t>}</w:t>
+            </w:r>
+          </w:p>
+          <w:p>
+            <w:pPr>
+              <w:pBdr>
+                <w:top w:val="nil"/>
+                <w:left w:val="nil"/>
+                <w:bottom w:val="nil"/>
+                <w:right w:val="nil"/>
+                <w:between w:val="nil"/>
+              </w:pBdr>
+              <w:spacing w:before="111"/>
+              <w:ind w:left="144" w:right="144"/>
+              <w:rPr>
+                <w:rFonts w:ascii="Calibri" w:eastAsia="Calibri" w:hAnsi="Calibri" w:cs="Calibri"/>
+                <w:color w:val="000000"/>
+                <w:sz w:val="34"/>
+                <w:szCs w:val="34"/>
+              </w:rPr>
+            </w:pPr>
+            <w:r>
+              <w:rPr>
+                <w:rFonts w:ascii="Calibri" w:eastAsia="Calibri" w:hAnsi="Calibri" w:cs="Calibri"/>
+                <w:color w:val="000000"/>
+                <w:sz w:val="34"/>
+                <w:szCs w:val="34"/>
+              </w:rPr>
+              <w:t>{</w:t>
+            </w:r>
+            <w:r>
+              <w:rPr>
+                <w:rFonts w:ascii="Calibri" w:eastAsia="Calibri" w:hAnsi="Calibri" w:cs="Calibri"/>
+                <w:color w:val="000000"/>
+                <w:sz w:val="34"/>
+                <w:szCs w:val="34"/>
+              </w:rPr>
+              <w:t>M</w:t>
+            </w:r>
+            <w:r>
+              <w:rPr>
+                <w:rFonts w:ascii="Calibri" w:eastAsia="Calibri" w:hAnsi="Calibri" w:cs="Calibri"/>
+                <w:color w:val="000000"/>
+                <w:sz w:val="34"/>
+                <w:szCs w:val="34"/>
+              </w:rPr>
+              <w:t>eat</w:t>
+            </w:r>
+            <w:proofErr w:type="gramStart"/>
+            <w:r>
+              <w:rPr>
+                <w:rFonts w:ascii="Calibri" w:eastAsia="Calibri" w:hAnsi="Calibri" w:cs="Calibri"/>
+                <w:color w:val="000000"/>
+                <w:sz w:val="34"/>
+                <w:szCs w:val="34"/>
+              </w:rPr>
+              <w:t>}</w:t>
+            </w:r>
+            <w:r>
+              <w:rPr>
+                <w:rFonts w:ascii="Calibri" w:eastAsia="Calibri" w:hAnsi="Calibri" w:cs="Calibri"/>
+                <w:color w:val="000000"/>
+                <w:sz w:val="34"/>
+                <w:szCs w:val="34"/>
+              </w:rPr>
+              <w:t>{</w:t>
+            </w:r>
+            <w:proofErr w:type="gramEnd"/>
+            <w:r>
+              <w:rPr>
+                <w:rFonts w:ascii="Calibri" w:eastAsia="Calibri" w:hAnsi="Calibri" w:cs="Calibri"/>
+                <w:color w:val="000000"/>
+                <w:sz w:val="34"/>
+                <w:szCs w:val="34"/>
+              </w:rPr>
+              <w:t xml:space="preserve">/}{#Cheese != </w:t>
+            </w:r>
+            <w:r>
+              <w:rPr>
+                <w:rFonts w:ascii="Calibri" w:eastAsia="Calibri" w:hAnsi="Calibri" w:cs="Calibri"/>
+                <w:color w:val="000000"/>
+                <w:sz w:val="34"/>
+                <w:szCs w:val="34"/>
+              </w:rPr>
+              <w:t>""</w:t>
+            </w:r>
+            <w:r>
+              <w:rPr>
+                <w:rFonts w:ascii="Calibri" w:eastAsia="Calibri" w:hAnsi="Calibri" w:cs="Calibri"/>
+                <w:color w:val="000000"/>
+                <w:sz w:val="34"/>
+                <w:szCs w:val="34"/>
+              </w:rPr>
+              <w:t>}</w:t>
+            </w:r>
+          </w:p>
+          <w:p>
+            <w:pPr>
+              <w:pBdr>
+                <w:top w:val="nil"/>
+                <w:left w:val="nil"/>
+                <w:bottom w:val="nil"/>
+                <w:right w:val="nil"/>
+                <w:between w:val="nil"/>
+              </w:pBdr>
+              <w:spacing w:before="111"/>
+              <w:ind w:left="144" w:right="144"/>
+              <w:rPr>
+                <w:rFonts w:ascii="Calibri" w:eastAsia="Calibri" w:hAnsi="Calibri" w:cs="Calibri"/>
+                <w:color w:val="000000"/>
+                <w:sz w:val="34"/>
+                <w:szCs w:val="34"/>
+              </w:rPr>
+            </w:pPr>
+            <w:r>
+              <w:rPr>
+                <w:rFonts w:ascii="Calibri" w:eastAsia="Calibri" w:hAnsi="Calibri" w:cs="Calibri"/>
+                <w:color w:val="000000"/>
+                <w:sz w:val="34"/>
+                <w:szCs w:val="34"/>
+              </w:rPr>
+              <w:t>{</w:t>
+            </w:r>
+            <w:r>
+              <w:rPr>
+                <w:rFonts w:ascii="Calibri" w:eastAsia="Calibri" w:hAnsi="Calibri" w:cs="Calibri"/>
+                <w:color w:val="000000"/>
+                <w:sz w:val="34"/>
+                <w:szCs w:val="34"/>
+              </w:rPr>
+              <w:t>C</w:t>
+            </w:r>
+            <w:r>
+              <w:rPr>
+                <w:rFonts w:ascii="Calibri" w:eastAsia="Calibri" w:hAnsi="Calibri" w:cs="Calibri"/>
+                <w:color w:val="000000"/>
+                <w:sz w:val="34"/>
+                <w:szCs w:val="34"/>
+              </w:rPr>
+              <w:t>heese</w:t>
+            </w:r>
+            <w:proofErr w:type="gramStart"/>
+            <w:r>
+              <w:rPr>
+                <w:rFonts w:ascii="Calibri" w:eastAsia="Calibri" w:hAnsi="Calibri" w:cs="Calibri"/>
+                <w:color w:val="000000"/>
+                <w:sz w:val="34"/>
+                <w:szCs w:val="34"/>
+              </w:rPr>
+              <w:t>}</w:t>
+            </w:r>
+            <w:r>
+              <w:rPr>
+                <w:rFonts w:ascii="Calibri" w:eastAsia="Calibri" w:hAnsi="Calibri" w:cs="Calibri"/>
+                <w:color w:val="000000"/>
+                <w:sz w:val="34"/>
+                <w:szCs w:val="34"/>
+              </w:rPr>
+              <w:t>{</w:t>
+            </w:r>
+            <w:proofErr w:type="gramEnd"/>
+            <w:r>
+              <w:rPr>
+                <w:rFonts w:ascii="Calibri" w:eastAsia="Calibri" w:hAnsi="Calibri" w:cs="Calibri"/>
+                <w:color w:val="000000"/>
+                <w:sz w:val="34"/>
+                <w:szCs w:val="34"/>
+              </w:rPr>
+              <w:t xml:space="preserve">/}{#Condiments != </w:t>
+            </w:r>
+            <w:r>
+              <w:rPr>
+                <w:rFonts w:ascii="Calibri" w:eastAsia="Calibri" w:hAnsi="Calibri" w:cs="Calibri"/>
+                <w:color w:val="000000"/>
+                <w:sz w:val="34"/>
+                <w:szCs w:val="34"/>
+              </w:rPr>
+              <w:t>""</w:t>
+            </w:r>
+            <w:r>
+              <w:rPr>
+                <w:rFonts w:ascii="Calibri" w:eastAsia="Calibri" w:hAnsi="Calibri" w:cs="Calibri"/>
+                <w:color w:val="000000"/>
+                <w:sz w:val="34"/>
+                <w:szCs w:val="34"/>
+              </w:rPr>
+              <w:t>}</w:t>
+            </w:r>
+          </w:p>
+          <w:p>
+            <w:pPr>
+              <w:pBdr>
+                <w:top w:val="nil"/>
+                <w:left w:val="nil"/>
+                <w:bottom w:val="nil"/>
+                <w:right w:val="nil"/>
+                <w:between w:val="nil"/>
+              </w:pBdr>
+              <w:spacing w:before="111"/>
+              <w:ind w:left="144" w:right="144"/>
+              <w:rPr>
+                <w:rFonts w:ascii="Calibri" w:eastAsia="Calibri" w:hAnsi="Calibri" w:cs="Calibri"/>
+                <w:color w:val="000000"/>
+                <w:sz w:val="34"/>
+                <w:szCs w:val="34"/>
+              </w:rPr>
+            </w:pPr>
+            <w:r>
+              <w:rPr>
+                <w:rFonts w:ascii="Calibri" w:eastAsia="Calibri" w:hAnsi="Calibri" w:cs="Calibri"/>
+                <w:color w:val="000000"/>
+                <w:sz w:val="34"/>
+                <w:szCs w:val="34"/>
+              </w:rPr>
+              <w:t>{</w:t>
+            </w:r>
+            <w:r>
+              <w:rPr>
+                <w:rFonts w:ascii="Calibri" w:eastAsia="Calibri" w:hAnsi="Calibri" w:cs="Calibri"/>
+                <w:color w:val="000000"/>
+                <w:sz w:val="34"/>
+                <w:szCs w:val="34"/>
+              </w:rPr>
+              <w:t>C</w:t>
+            </w:r>
+            <w:r>
+              <w:rPr>
+                <w:rFonts w:ascii="Calibri" w:eastAsia="Calibri" w:hAnsi="Calibri" w:cs="Calibri"/>
+                <w:color w:val="000000"/>
+                <w:sz w:val="34"/>
+                <w:szCs w:val="34"/>
+              </w:rPr>
+              <w:t>ondiments</w:t>
+            </w:r>
+            <w:proofErr w:type="gramStart"/>
+            <w:r>
+              <w:rPr>
+                <w:rFonts w:ascii="Calibri" w:eastAsia="Calibri" w:hAnsi="Calibri" w:cs="Calibri"/>
+                <w:color w:val="000000"/>
+                <w:sz w:val="34"/>
+                <w:szCs w:val="34"/>
+              </w:rPr>
+              <w:t>}</w:t>
+            </w:r>
+            <w:r>
+              <w:rPr>
+                <w:rFonts w:ascii="Calibri" w:eastAsia="Calibri" w:hAnsi="Calibri" w:cs="Calibri"/>
+                <w:color w:val="000000"/>
+                <w:sz w:val="34"/>
+                <w:szCs w:val="34"/>
+              </w:rPr>
+              <w:t>{</w:t>
+            </w:r>
+            <w:proofErr w:type="gramEnd"/>
+            <w:r>
+              <w:rPr>
+                <w:rFonts w:ascii="Calibri" w:eastAsia="Calibri" w:hAnsi="Calibri" w:cs="Calibri"/>
+                <w:color w:val="000000"/>
+                <w:sz w:val="34"/>
+                <w:szCs w:val="34"/>
+              </w:rPr>
+              <w:t xml:space="preserve">/}{#Extras != </w:t>
+            </w:r>
+            <w:r>
+              <w:rPr>
+                <w:rFonts w:ascii="Calibri" w:eastAsia="Calibri" w:hAnsi="Calibri" w:cs="Calibri"/>
+                <w:color w:val="000000"/>
+                <w:sz w:val="34"/>
+                <w:szCs w:val="34"/>
+              </w:rPr>
+              <w:t>""</w:t>
+            </w:r>
+            <w:r>
+              <w:rPr>
+                <w:rFonts w:ascii="Calibri" w:eastAsia="Calibri" w:hAnsi="Calibri" w:cs="Calibri"/>
+                <w:color w:val="000000"/>
+                <w:sz w:val="34"/>
+                <w:szCs w:val="34"/>
+              </w:rPr>
+              <w:t>}</w:t>
+            </w:r>
+          </w:p>
+          <w:p>
+            <w:pPr>
+              <w:pBdr>
+                <w:top w:val="nil"/>
+                <w:left w:val="nil"/>
+                <w:bottom w:val="nil"/>
+                <w:right w:val="nil"/>
+                <w:between w:val="nil"/>
+              </w:pBdr>
+              <w:spacing w:before="111"/>
+              <w:ind w:left="144" w:right="144"/>
+              <w:rPr>
+                <w:rFonts w:ascii="Calibri" w:eastAsia="Calibri" w:hAnsi="Calibri" w:cs="Calibri"/>
+                <w:color w:val="000000"/>
+                <w:sz w:val="34"/>
+                <w:szCs w:val="34"/>
+              </w:rPr>
+            </w:pPr>
+            <w:r>
+              <w:rPr>
+                <w:rFonts w:ascii="Calibri" w:eastAsia="Calibri" w:hAnsi="Calibri" w:cs="Calibri"/>
+                <w:color w:val="000000"/>
+                <w:sz w:val="34"/>
+                <w:szCs w:val="34"/>
+              </w:rPr>
+              <w:t>{</w:t>
+            </w:r>
+            <w:r>
+              <w:rPr>
+                <w:rFonts w:ascii="Calibri" w:eastAsia="Calibri" w:hAnsi="Calibri" w:cs="Calibri"/>
+                <w:color w:val="000000"/>
+                <w:sz w:val="34"/>
+                <w:szCs w:val="34"/>
+              </w:rPr>
+              <w:t>E</w:t>
+            </w:r>
+            <w:r>
+              <w:rPr>
+                <w:rFonts w:ascii="Calibri" w:eastAsia="Calibri" w:hAnsi="Calibri" w:cs="Calibri"/>
+                <w:color w:val="000000"/>
+                <w:sz w:val="34"/>
+                <w:szCs w:val="34"/>
+              </w:rPr>
+              <w:t>xtras</w:t>
+            </w:r>
+            <w:proofErr w:type="gramStart"/>
+            <w:r>
+              <w:rPr>
+                <w:rFonts w:ascii="Calibri" w:eastAsia="Calibri" w:hAnsi="Calibri" w:cs="Calibri"/>
+                <w:color w:val="000000"/>
+                <w:sz w:val="34"/>
+                <w:szCs w:val="34"/>
+              </w:rPr>
+              <w:t>}</w:t>
+            </w:r>
+            <w:r>
+              <w:rPr>
+                <w:rFonts w:ascii="Calibri" w:eastAsia="Calibri" w:hAnsi="Calibri" w:cs="Calibri"/>
+                <w:color w:val="000000"/>
+                <w:sz w:val="34"/>
+                <w:szCs w:val="34"/>
+              </w:rPr>
+              <w:t>{</w:t>
+            </w:r>
+            <w:proofErr w:type="gramEnd"/>
+            <w:r>
+              <w:rPr>
+                <w:rFonts w:ascii="Calibri" w:eastAsia="Calibri" w:hAnsi="Calibri" w:cs="Calibri"/>
+                <w:color w:val="000000"/>
+                <w:sz w:val="34"/>
+                <w:szCs w:val="34"/>
+              </w:rPr>
+              <w:t>/}</w:t>
+            </w:r>
+            <w:r>
+              <w:rPr>
+                <w:rFonts w:ascii="Calibri" w:eastAsia="Calibri" w:hAnsi="Calibri" w:cs="Calibri"/>
+                <w:color w:val="000000"/>
+                <w:sz w:val="34"/>
+                <w:szCs w:val="34"/>
+              </w:rPr>
+              <w:t xml:space="preserve">{#Chips </w:t>
+            </w:r>
+            <w:r>
+              <w:rPr>
+                <w:rFonts w:ascii="Calibri" w:eastAsia="Calibri" w:hAnsi="Calibri" w:cs="Calibri"/>
+                <w:color w:val="000000"/>
+                <w:sz w:val="34"/>
+                <w:szCs w:val="34"/>
+              </w:rPr>
+              <w:t>=</w:t>
+            </w:r>
+            <w:r>
+              <w:rPr>
+                <w:rFonts w:ascii="Calibri" w:eastAsia="Calibri" w:hAnsi="Calibri" w:cs="Calibri"/>
+                <w:color w:val="000000"/>
+                <w:sz w:val="34"/>
+                <w:szCs w:val="34"/>
+              </w:rPr>
+              <w:t xml:space="preserve">= </w:t>
+            </w:r>
+            <w:r>
+              <w:rPr>
+                <w:rFonts w:ascii="Calibri" w:eastAsia="Calibri" w:hAnsi="Calibri" w:cs="Calibri"/>
+                <w:color w:val="000000"/>
+                <w:sz w:val="34"/>
+                <w:szCs w:val="34"/>
+              </w:rPr>
+              <w:t>"</w:t>
+            </w:r>
+            <w:r>
+              <w:rPr>
+                <w:rFonts w:ascii="Calibri" w:eastAsia="Calibri" w:hAnsi="Calibri" w:cs="Calibri"/>
+                <w:color w:val="000000"/>
+                <w:sz w:val="34"/>
+                <w:szCs w:val="34"/>
+              </w:rPr>
+              <w:t>Yes</w:t>
+            </w:r>
+            <w:r>
+              <w:rPr>
+                <w:rFonts w:ascii="Calibri" w:eastAsia="Calibri" w:hAnsi="Calibri" w:cs="Calibri"/>
+                <w:color w:val="000000"/>
+                <w:sz w:val="34"/>
+                <w:szCs w:val="34"/>
+              </w:rPr>
+              <w:t>"</w:t>
+            </w:r>
+            <w:r>
+              <w:rPr>
+                <w:rFonts w:ascii="Calibri" w:eastAsia="Calibri" w:hAnsi="Calibri" w:cs="Calibri"/>
+                <w:color w:val="000000"/>
+                <w:sz w:val="34"/>
+                <w:szCs w:val="34"/>
+              </w:rPr>
+              <w:t>}</w:t>
+            </w:r>
+          </w:p>
+          <w:p>
+            <w:pPr>
+              <w:pBdr>
+                <w:top w:val="nil"/>
+                <w:left w:val="nil"/>
+                <w:bottom w:val="nil"/>
+                <w:right w:val="nil"/>
+                <w:between w:val="nil"/>
+              </w:pBdr>
+              <w:spacing w:before="111"/>
+              <w:ind w:left="144" w:right="144"/>
+              <w:rPr>
+                <w:rFonts w:ascii="Calibri" w:eastAsia="Calibri" w:hAnsi="Calibri" w:cs="Calibri"/>
+                <w:color w:val="000000"/>
+                <w:sz w:val="34"/>
+                <w:szCs w:val="34"/>
+              </w:rPr>
+            </w:pPr>
+            <w:proofErr w:type="gramStart"/>
+            <w:r>
+              <w:rPr>
+                <w:rFonts w:ascii="Calibri" w:eastAsia="Calibri" w:hAnsi="Calibri" w:cs="Calibri"/>
+                <w:color w:val="000000"/>
+                <w:sz w:val="34"/>
+                <w:szCs w:val="34"/>
+              </w:rPr>
+              <w:t>c</w:t>
+            </w:r>
+            <w:r>
+              <w:rPr>
+                <w:rFonts w:ascii="Calibri" w:eastAsia="Calibri" w:hAnsi="Calibri" w:cs="Calibri"/>
+                <w:color w:val="000000"/>
+                <w:sz w:val="34"/>
+                <w:szCs w:val="34"/>
+              </w:rPr>
+              <w:t>hips</w:t>
+            </w:r>
+            <w:r>
+              <w:rPr>
+                <w:rFonts w:ascii="Calibri" w:eastAsia="Calibri" w:hAnsi="Calibri" w:cs="Calibri"/>
+                <w:color w:val="000000"/>
+                <w:sz w:val="34"/>
+                <w:szCs w:val="34"/>
+              </w:rPr>
+              <w:t>{</w:t>
+            </w:r>
+            <w:proofErr w:type="gramEnd"/>
+            <w:r>
+              <w:rPr>
+                <w:rFonts w:ascii="Calibri" w:eastAsia="Calibri" w:hAnsi="Calibri" w:cs="Calibri"/>
+                <w:color w:val="000000"/>
+                <w:sz w:val="34"/>
+                <w:szCs w:val="34"/>
+              </w:rPr>
+              <w:t>/}</w:t>
+            </w:r>
+          </w:p>
+          <w:p>
+            <w:pPr>
+              <w:pBdr>
+                <w:top w:val="nil"/>
+                <w:left w:val="nil"/>
+                <w:bottom w:val="nil"/>
+                <w:right w:val="nil"/>
+                <w:between w:val="nil"/>
+              </w:pBdr>
+              <w:spacing w:before="111"/>
+              <w:ind w:left="144" w:right="144"/>
+              <w:rPr>
                 <w:rFonts w:ascii="Helvetica Neue" w:eastAsia="Helvetica Neue" w:hAnsi="Helvetica Neue" w:cs="Helvetica Neue"/>
+                <w:b/>
+                <w:bCs/>
                 <w:color w:val="000000"/>
                 <w:sz w:val="22"/>
                 <w:szCs w:val="22"/>
@@ -685,24 +916,19 @@
             <w:r>
               <w:rPr>
                 <w:rFonts w:ascii="Calibri" w:eastAsia="Calibri" w:hAnsi="Calibri" w:cs="Calibri"/>
-                <w:color w:val="000000"/>
-                <w:sz w:val="34"/>
-                <w:szCs w:val="34"/>
-              </w:rPr>
-              <w:t xml:space="preserve">Allergies: </w:t>
-            </w:r>
-            <w:r>
-              <w:rPr>
-                <w:rFonts w:ascii="Calibri" w:eastAsia="Calibri" w:hAnsi="Calibri" w:cs="Calibri"/>
-                <w:color w:val="000000"/>
-                <w:sz w:val="34"/>
-                <w:szCs w:val="34"/>
-              </w:rPr>
-              <w:t>{</w:t>
-            </w:r>
-            <w:r>
-              <w:rPr>
-                <w:rFonts w:ascii="Calibri" w:eastAsia="Calibri" w:hAnsi="Calibri" w:cs="Calibri"/>
+                <w:b/>
+                <w:bCs/>
+                <w:color w:val="000000"/>
+                <w:sz w:val="34"/>
+                <w:szCs w:val="34"/>
+              </w:rPr>
+              <w:t>Allergies: {</w:t>
+            </w:r>
+            <w:r>
+              <w:rPr>
+                <w:rFonts w:ascii="Calibri" w:eastAsia="Calibri" w:hAnsi="Calibri" w:cs="Calibri"/>
+                <w:b/>
+                <w:bCs/>
                 <w:color w:val="000000"/>
                 <w:sz w:val="34"/>
                 <w:szCs w:val="34"/>
@@ -712,11 +938,68 @@
             <w:r>
               <w:rPr>
                 <w:rFonts w:ascii="Calibri" w:eastAsia="Calibri" w:hAnsi="Calibri" w:cs="Calibri"/>
-                <w:color w:val="000000"/>
-                <w:sz w:val="34"/>
-                <w:szCs w:val="34"/>
-              </w:rPr>
-              <w:t>llergies}</w:t>
+                <w:b/>
+                <w:bCs/>
+                <w:color w:val="000000"/>
+                <w:sz w:val="34"/>
+                <w:szCs w:val="34"/>
+              </w:rPr>
+              <w:t>llergies</w:t>
+            </w:r>
+            <w:r>
+              <w:rPr>
+                <w:rFonts w:ascii="Calibri" w:eastAsia="Calibri" w:hAnsi="Calibri" w:cs="Calibri"/>
+                <w:b/>
+                <w:bCs/>
+                <w:color w:val="000000"/>
+                <w:sz w:val="34"/>
+                <w:szCs w:val="34"/>
+              </w:rPr>
+              <w:t xml:space="preserve"> || </w:t>
+            </w:r>
+            <w:r>
+              <w:rPr>
+                <w:rFonts w:ascii="Calibri" w:eastAsia="Calibri" w:hAnsi="Calibri" w:cs="Calibri"/>
+                <w:b/>
+                <w:bCs/>
+                <w:color w:val="000000"/>
+                <w:sz w:val="34"/>
+                <w:szCs w:val="34"/>
+              </w:rPr>
+              <w:t>"</w:t>
+            </w:r>
+            <w:r>
+              <w:rPr>
+                <w:rFonts w:ascii="Calibri" w:eastAsia="Calibri" w:hAnsi="Calibri" w:cs="Calibri"/>
+                <w:b/>
+                <w:bCs/>
+                <w:color w:val="000000"/>
+                <w:sz w:val="34"/>
+                <w:szCs w:val="34"/>
+              </w:rPr>
+              <w:t>None</w:t>
+            </w:r>
+            <w:r>
+              <w:rPr>
+                <w:rFonts w:ascii="Calibri" w:eastAsia="Calibri" w:hAnsi="Calibri" w:cs="Calibri"/>
+                <w:b/>
+                <w:bCs/>
+                <w:color w:val="000000"/>
+                <w:sz w:val="34"/>
+                <w:szCs w:val="34"/>
+              </w:rPr>
+              <w:t>"</w:t>
+            </w:r>
+            <w:r>
+              <w:rPr>
+                <w:rFonts w:ascii="Calibri" w:eastAsia="Calibri" w:hAnsi="Calibri" w:cs="Calibri"/>
+                <w:b/>
+                <w:bCs/>
+                <w:color w:val="000000"/>
+                <w:sz w:val="34"/>
+                <w:szCs w:val="34"/>
+              </w:rPr>
+              <w:t>}</w:t>
             </w:r>
           </w:p>
         </w:tc>
@@ -756,9 +1039,9 @@
       <w:pgSz w:w="12240" w:h="15840"/>
       <w:pgMar w:top="720" w:right="230" w:bottom="0" w:left="230" w:header="0" w:footer="0" w:gutter="0"/>
       <w:pgNumType w:start="1"/>
-      <w:cols w:num="2" w:space="720" w:equalWidth="0">
-        <w:col w:w="5890" w:space="0"/>
-        <w:col w:w="5890" w:space="0"/>
+      <w:cols w:num="2" w:space="180" w:equalWidth="0">
+        <w:col w:w="5890" w:space="180"/>
+        <w:col w:w="5710" w:space="0"/>
       </w:cols>
     </w:sectPr>
   </w:body>
@@ -1329,6 +1612,7 @@
   <w:style w:type="character" w:default="1" w:styleId="DefaultParagraphFont">
     <w:name w:val="Default Paragraph Font"/>
     <w:uiPriority w:val="1"/>
+    <w:semiHidden/>
     <w:unhideWhenUsed/>
   </w:style>
   <w:style w:type="table" w:default="1" w:styleId="TableNormal">

</xml_diff>